<commit_message>
Integrated UML in documentation file
</commit_message>
<xml_diff>
--- a/Documentazione/Primo_homework/Documentazione Model Aereoporto.docx
+++ b/Documentazione/Primo_homework/Documentazione Model Aereoporto.docx
@@ -6,6 +6,59 @@
       <w:pPr>
         <w:pStyle w:val="Titolo1"/>
       </w:pPr>
+      <w:r>
+        <w:rPr>
+          <w:noProof/>
+        </w:rPr>
+        <w:drawing>
+          <wp:inline distT="0" distB="0" distL="0" distR="0" wp14:anchorId="66919B00" wp14:editId="6110311C">
+            <wp:extent cx="6105525" cy="2724150"/>
+            <wp:effectExtent l="0" t="0" r="9525" b="0"/>
+            <wp:docPr id="1620505242" name="Immagine 1"/>
+            <wp:cNvGraphicFramePr>
+              <a:graphicFrameLocks xmlns:a="http://schemas.openxmlformats.org/drawingml/2006/main" noChangeAspect="1"/>
+            </wp:cNvGraphicFramePr>
+            <a:graphic xmlns:a="http://schemas.openxmlformats.org/drawingml/2006/main">
+              <a:graphicData uri="http://schemas.openxmlformats.org/drawingml/2006/picture">
+                <pic:pic xmlns:pic="http://schemas.openxmlformats.org/drawingml/2006/picture">
+                  <pic:nvPicPr>
+                    <pic:cNvPr id="0" name="Picture 1"/>
+                    <pic:cNvPicPr>
+                      <a:picLocks noChangeAspect="1" noChangeArrowheads="1"/>
+                    </pic:cNvPicPr>
+                  </pic:nvPicPr>
+                  <pic:blipFill>
+                    <a:blip r:embed="rId5" cstate="print">
+                      <a:extLst>
+                        <a:ext uri="{28A0092B-C50C-407E-A947-70E740481C1C}">
+                          <a14:useLocalDpi xmlns:a14="http://schemas.microsoft.com/office/drawing/2010/main" val="0"/>
+                        </a:ext>
+                      </a:extLst>
+                    </a:blip>
+                    <a:srcRect/>
+                    <a:stretch>
+                      <a:fillRect/>
+                    </a:stretch>
+                  </pic:blipFill>
+                  <pic:spPr bwMode="auto">
+                    <a:xfrm>
+                      <a:off x="0" y="0"/>
+                      <a:ext cx="6105525" cy="2724150"/>
+                    </a:xfrm>
+                    <a:prstGeom prst="rect">
+                      <a:avLst/>
+                    </a:prstGeom>
+                    <a:noFill/>
+                    <a:ln>
+                      <a:noFill/>
+                    </a:ln>
+                  </pic:spPr>
+                </pic:pic>
+              </a:graphicData>
+            </a:graphic>
+          </wp:inline>
+        </w:drawing>
+      </w:r>
       <w:r>
         <w:t>User</w:t>
       </w:r>
@@ -315,6 +368,7 @@
         <w:pStyle w:val="Titolo1"/>
       </w:pPr>
       <w:r>
+        <w:lastRenderedPageBreak/>
         <w:t>Booking</w:t>
       </w:r>
     </w:p>
@@ -434,7 +488,6 @@
         <w:pStyle w:val="Titolo2"/>
       </w:pPr>
       <w:r>
-        <w:lastRenderedPageBreak/>
         <w:t>Relazioni</w:t>
       </w:r>
     </w:p>
@@ -769,7 +822,11 @@
       </w:r>
       <w:proofErr w:type="spellEnd"/>
       <w:r>
-        <w:t xml:space="preserve"> che non è in relazione con un’istanza della classe </w:t>
+        <w:t xml:space="preserve"> che non è in relazione </w:t>
+      </w:r>
+      <w:r>
+        <w:lastRenderedPageBreak/>
+        <w:t xml:space="preserve">con un’istanza della classe </w:t>
       </w:r>
       <w:r>
         <w:rPr>
@@ -867,7 +924,6 @@
       </w:pPr>
       <w:proofErr w:type="spellStart"/>
       <w:r>
-        <w:lastRenderedPageBreak/>
         <w:t>Luggage</w:t>
       </w:r>
       <w:proofErr w:type="spellEnd"/>
@@ -1390,6 +1446,7 @@
           <w:i/>
           <w:iCs/>
         </w:rPr>
+        <w:lastRenderedPageBreak/>
         <w:t>Booking</w:t>
       </w:r>
       <w:r>
@@ -1542,7 +1599,6 @@
       </w:pPr>
       <w:proofErr w:type="spellStart"/>
       <w:r>
-        <w:lastRenderedPageBreak/>
         <w:t>Departing</w:t>
       </w:r>
       <w:proofErr w:type="spellEnd"/>

</xml_diff>

<commit_message>
Adjusting UML and documentation
</commit_message>
<xml_diff>
--- a/Documentazione/Primo_homework/Documentazione Model Aereoporto.docx
+++ b/Documentazione/Primo_homework/Documentazione Model Aereoporto.docx
@@ -11,9 +11,9 @@
           <w:noProof/>
         </w:rPr>
         <w:drawing>
-          <wp:inline distT="0" distB="0" distL="0" distR="0" wp14:anchorId="66919B00" wp14:editId="6110311C">
-            <wp:extent cx="6105525" cy="2724150"/>
-            <wp:effectExtent l="0" t="0" r="9525" b="0"/>
+          <wp:inline distT="0" distB="0" distL="0" distR="0" wp14:anchorId="66919B00" wp14:editId="1DAD6C8F">
+            <wp:extent cx="6096352" cy="2724150"/>
+            <wp:effectExtent l="0" t="0" r="0" b="0"/>
             <wp:docPr id="1620505242" name="Immagine 1"/>
             <wp:cNvGraphicFramePr>
               <a:graphicFrameLocks xmlns:a="http://schemas.openxmlformats.org/drawingml/2006/main" noChangeAspect="1"/>
@@ -22,7 +22,7 @@
               <a:graphicData uri="http://schemas.openxmlformats.org/drawingml/2006/picture">
                 <pic:pic xmlns:pic="http://schemas.openxmlformats.org/drawingml/2006/picture">
                   <pic:nvPicPr>
-                    <pic:cNvPr id="0" name="Picture 1"/>
+                    <pic:cNvPr id="1620505242" name="Immagine 1"/>
                     <pic:cNvPicPr>
                       <a:picLocks noChangeAspect="1" noChangeArrowheads="1"/>
                     </pic:cNvPicPr>
@@ -35,7 +35,6 @@
                         </a:ext>
                       </a:extLst>
                     </a:blip>
-                    <a:srcRect/>
                     <a:stretch>
                       <a:fillRect/>
                     </a:stretch>
@@ -43,7 +42,7 @@
                   <pic:spPr bwMode="auto">
                     <a:xfrm>
                       <a:off x="0" y="0"/>
-                      <a:ext cx="6105525" cy="2724150"/>
+                      <a:ext cx="6096352" cy="2724150"/>
                     </a:xfrm>
                     <a:prstGeom prst="rect">
                       <a:avLst/>

</xml_diff>

<commit_message>
Spacing in the documentation
</commit_message>
<xml_diff>
--- a/Documentazione/Primo_homework/Documentazione Model Aereoporto.docx
+++ b/Documentazione/Primo_homework/Documentazione Model Aereoporto.docx
@@ -11,7 +11,7 @@
           <w:noProof/>
         </w:rPr>
         <w:drawing>
-          <wp:inline distT="0" distB="0" distL="0" distR="0" wp14:anchorId="66919B00" wp14:editId="1DAD6C8F">
+          <wp:inline distT="0" distB="0" distL="0" distR="0" wp14:anchorId="66919B00" wp14:editId="2494C74A">
             <wp:extent cx="6096352" cy="2724150"/>
             <wp:effectExtent l="0" t="0" r="0" b="0"/>
             <wp:docPr id="1620505242" name="Immagine 1"/>
@@ -480,8 +480,6 @@
         <w:t>).</w:t>
       </w:r>
     </w:p>
-    <w:p/>
-    <w:p/>
     <w:p>
       <w:pPr>
         <w:pStyle w:val="Titolo2"/>
@@ -772,11 +770,17 @@
         <w:t>, rappresenta il posto a sedere del passeggero su un determinato volo.</w:t>
       </w:r>
     </w:p>
+    <w:p/>
+    <w:p/>
+    <w:p/>
+    <w:p/>
+    <w:p/>
     <w:p>
       <w:pPr>
         <w:pStyle w:val="Titolo2"/>
       </w:pPr>
       <w:r>
+        <w:lastRenderedPageBreak/>
         <w:t>Relazioni</w:t>
       </w:r>
     </w:p>
@@ -821,11 +825,7 @@
       </w:r>
       <w:proofErr w:type="spellEnd"/>
       <w:r>
-        <w:t xml:space="preserve"> che non è in relazione </w:t>
-      </w:r>
-      <w:r>
-        <w:lastRenderedPageBreak/>
-        <w:t xml:space="preserve">con un’istanza della classe </w:t>
+        <w:t xml:space="preserve"> che non è in relazione con un’istanza della classe </w:t>
       </w:r>
       <w:r>
         <w:rPr>
@@ -1411,6 +1411,7 @@
         <w:pStyle w:val="Titolo2"/>
       </w:pPr>
       <w:r>
+        <w:lastRenderedPageBreak/>
         <w:t>Relazioni</w:t>
       </w:r>
     </w:p>
@@ -1445,7 +1446,6 @@
           <w:i/>
           <w:iCs/>
         </w:rPr>
-        <w:lastRenderedPageBreak/>
         <w:t>Booking</w:t>
       </w:r>
       <w:r>
@@ -1567,30 +1567,6 @@
       <w:r>
         <w:t>.</w:t>
       </w:r>
-    </w:p>
-    <w:p>
-      <w:pPr>
-        <w:rPr>
-          <w:i/>
-          <w:iCs/>
-        </w:rPr>
-      </w:pPr>
-    </w:p>
-    <w:p>
-      <w:pPr>
-        <w:rPr>
-          <w:i/>
-          <w:iCs/>
-        </w:rPr>
-      </w:pPr>
-    </w:p>
-    <w:p>
-      <w:pPr>
-        <w:rPr>
-          <w:i/>
-          <w:iCs/>
-        </w:rPr>
-      </w:pPr>
     </w:p>
     <w:p>
       <w:pPr>

</xml_diff>